<commit_message>
Cập nhật file phân công tuần 02
</commit_message>
<xml_diff>
--- a/PhanCong/Phan_Cong_Tuan_02.docx
+++ b/PhanCong/Phan_Cong_Tuan_02.docx
@@ -11,8 +11,6 @@
           <w:sz w:val="28"/>
         </w:rPr>
       </w:pPr>
-      <w:bookmarkStart w:id="0" w:name="_GoBack"/>
-      <w:bookmarkEnd w:id="0"/>
       <w:r>
         <w:rPr>
           <w:rFonts w:cs="Segoe UI"/>
@@ -376,7 +374,7 @@
                                 <w:color w:val="FFFFFF" w:themeColor="background1"/>
                                 <w:sz w:val="64"/>
                               </w:rPr>
-                              <w:t>N 01</w:t>
+                              <w:t>N 02</w:t>
                             </w:r>
                           </w:p>
                         </w:txbxContent>
@@ -445,7 +443,7 @@
                           <w:color w:val="FFFFFF" w:themeColor="background1"/>
                           <w:sz w:val="64"/>
                         </w:rPr>
-                        <w:t>N 01</w:t>
+                        <w:t>N 02</w:t>
                       </w:r>
                     </w:p>
                   </w:txbxContent>
@@ -749,8 +747,8 @@
           <w:lang w:val="vi-VN"/>
         </w:rPr>
       </w:pPr>
-      <w:bookmarkStart w:id="1" w:name="_Toc398456263"/>
-      <w:bookmarkStart w:id="2" w:name="_Toc398665567"/>
+      <w:bookmarkStart w:id="0" w:name="_Toc398456263"/>
+      <w:bookmarkStart w:id="1" w:name="_Toc398665567"/>
     </w:p>
     <w:sdt>
       <w:sdtPr>
@@ -1255,7 +1253,7 @@
         </w:p>
       </w:sdtContent>
     </w:sdt>
-    <w:bookmarkStart w:id="3" w:name="_Toc413954500" w:displacedByCustomXml="prev"/>
+    <w:bookmarkStart w:id="2" w:name="_Toc413954500" w:displacedByCustomXml="prev"/>
     <w:p>
       <w:pPr>
         <w:rPr>
@@ -1289,7 +1287,7 @@
           <w:szCs w:val="26"/>
         </w:rPr>
       </w:pPr>
-      <w:bookmarkStart w:id="4" w:name="_Toc414267609"/>
+      <w:bookmarkStart w:id="3" w:name="_Toc414267609"/>
       <w:r>
         <w:rPr>
           <w:rFonts w:ascii="Times New Roman" w:hAnsi="Times New Roman" w:cs="Times New Roman"/>
@@ -1307,8 +1305,8 @@
         </w:rPr>
         <w:t>:</w:t>
       </w:r>
-      <w:bookmarkEnd w:id="4"/>
       <w:bookmarkEnd w:id="3"/>
+      <w:bookmarkEnd w:id="2"/>
     </w:p>
     <w:tbl>
       <w:tblPr>
@@ -1785,7 +1783,7 @@
           <w:szCs w:val="26"/>
         </w:rPr>
       </w:pPr>
-      <w:bookmarkStart w:id="5" w:name="_Toc414267610"/>
+      <w:bookmarkStart w:id="4" w:name="_Toc414267610"/>
       <w:r>
         <w:rPr>
           <w:rFonts w:ascii="Times New Roman" w:hAnsi="Times New Roman" w:cs="Times New Roman"/>
@@ -1794,7 +1792,7 @@
         </w:rPr>
         <w:t>Thời gian, địa điểm: (Online / offline)</w:t>
       </w:r>
-      <w:bookmarkEnd w:id="5"/>
+      <w:bookmarkEnd w:id="4"/>
     </w:p>
     <w:p>
       <w:pPr>
@@ -1804,7 +1802,12 @@
         <w:t xml:space="preserve">Online facebook </w:t>
       </w:r>
       <w:r>
-        <w:t>22h00 PM ngày 12/03/2015</w:t>
+        <w:t>22h00 PM ngày 22</w:t>
+      </w:r>
+      <w:bookmarkStart w:id="5" w:name="_GoBack"/>
+      <w:bookmarkEnd w:id="5"/>
+      <w:r>
+        <w:t>/03/2015</w:t>
       </w:r>
     </w:p>
     <w:p>
@@ -2396,8 +2399,8 @@
       <w:r>
         <w:br/>
       </w:r>
+      <w:bookmarkEnd w:id="0"/>
       <w:bookmarkEnd w:id="1"/>
-      <w:bookmarkEnd w:id="2"/>
       <w:r>
         <w:t>* Lưu ý: Các công việc tìm hiểu sẽ báo cáo lại trong file docx và Uy sẽ tổng hợp lại rồi nộp kết quả cho thầy.</w:t>
       </w:r>
@@ -9001,7 +9004,7 @@
 </file>
 
 <file path=customXml/itemProps2.xml><?xml version="1.0" encoding="utf-8"?>
-<ds:datastoreItem xmlns:ds="http://schemas.openxmlformats.org/officeDocument/2006/customXml" ds:itemID="{EC9AAA51-0D7E-4EA8-BF68-97C651281397}">
+<ds:datastoreItem xmlns:ds="http://schemas.openxmlformats.org/officeDocument/2006/customXml" ds:itemID="{7DED2893-7572-4BDF-81ED-A6B879A6DA06}">
   <ds:schemaRefs>
     <ds:schemaRef ds:uri="http://schemas.openxmlformats.org/officeDocument/2006/bibliography"/>
   </ds:schemaRefs>

</xml_diff>